<commit_message>
Revert "Update DIAGRAMAS UML.docx"
This reverts commit 49677bcdb5869eb6d5fc0215533f7dfa4a83dbb9.
</commit_message>
<xml_diff>
--- a/DIAGRAMAS UML.docx
+++ b/DIAGRAMAS UML.docx
@@ -501,7 +501,6 @@
       </w:r>
       <w:r>
         <w:rPr>
-          <w:noProof/>
           <w:sz w:val="24"/>
           <w:szCs w:val="24"/>
         </w:rPr>
@@ -552,765 +551,9 @@
       </w:pPr>
     </w:p>
     <w:p>
-      <w:r>
-        <w:br w:type="page"/>
-      </w:r>
-    </w:p>
-    <w:p>
-      <w:pPr>
-        <w:jc w:val="center"/>
-        <w:rPr>
-          <w:color w:val="FF0000"/>
-          <w:sz w:val="32"/>
-        </w:rPr>
-      </w:pPr>
-      <w:r>
-        <w:rPr>
-          <w:color w:val="FF0000"/>
-          <w:sz w:val="32"/>
-        </w:rPr>
-        <w:lastRenderedPageBreak/>
-        <w:t>Diagrama de Colaboración</w:t>
-      </w:r>
-    </w:p>
-    <w:p>
-      <w:pPr>
-        <w:jc w:val="both"/>
-        <w:rPr>
-          <w:sz w:val="24"/>
-        </w:rPr>
-      </w:pPr>
-      <w:r>
-        <w:rPr>
-          <w:sz w:val="24"/>
-        </w:rPr>
-        <w:t xml:space="preserve">El diagrama de colaboración es un tipo de diagrama de interacción cuyo objetivo es describir el comportamiento dinámico del sistema de </w:t>
-      </w:r>
-      <w:proofErr w:type="spellStart"/>
-      <w:r>
-        <w:rPr>
-          <w:sz w:val="24"/>
-        </w:rPr>
-        <w:t>información</w:t>
-      </w:r>
-      <w:proofErr w:type="spellEnd"/>
-      <w:r>
-        <w:rPr>
-          <w:sz w:val="24"/>
-        </w:rPr>
-        <w:t xml:space="preserve"> mostrando </w:t>
-      </w:r>
-      <w:proofErr w:type="spellStart"/>
-      <w:r>
-        <w:rPr>
-          <w:sz w:val="24"/>
-        </w:rPr>
-        <w:t>cómo</w:t>
-      </w:r>
-      <w:proofErr w:type="spellEnd"/>
-      <w:r>
-        <w:rPr>
-          <w:sz w:val="24"/>
-        </w:rPr>
-        <w:t xml:space="preserve"> </w:t>
-      </w:r>
-      <w:proofErr w:type="spellStart"/>
-      <w:r>
-        <w:rPr>
-          <w:sz w:val="24"/>
-        </w:rPr>
-        <w:t>interactúan</w:t>
-      </w:r>
-      <w:proofErr w:type="spellEnd"/>
-      <w:r>
-        <w:rPr>
-          <w:sz w:val="24"/>
-        </w:rPr>
-        <w:t xml:space="preserve"> los objetos entre sí, es decir, con qué otros objetos tiene </w:t>
-      </w:r>
-      <w:proofErr w:type="spellStart"/>
-      <w:r>
-        <w:rPr>
-          <w:sz w:val="24"/>
-        </w:rPr>
-        <w:t>vínculos</w:t>
-      </w:r>
-      <w:proofErr w:type="spellEnd"/>
-      <w:r>
-        <w:rPr>
-          <w:sz w:val="24"/>
-        </w:rPr>
-        <w:t xml:space="preserve"> o intercambia mensajes un determinado objeto.</w:t>
-      </w:r>
-    </w:p>
-    <w:p>
-      <w:pPr>
-        <w:jc w:val="both"/>
-        <w:rPr>
-          <w:sz w:val="24"/>
-        </w:rPr>
-      </w:pPr>
-      <w:r>
-        <w:rPr>
-          <w:sz w:val="24"/>
-        </w:rPr>
-        <w:t xml:space="preserve">Un diagrama de </w:t>
-      </w:r>
-      <w:proofErr w:type="spellStart"/>
-      <w:r>
-        <w:rPr>
-          <w:sz w:val="24"/>
-        </w:rPr>
-        <w:t>colaboración</w:t>
-      </w:r>
-      <w:proofErr w:type="spellEnd"/>
-      <w:r>
-        <w:rPr>
-          <w:sz w:val="24"/>
-        </w:rPr>
-        <w:t xml:space="preserve"> muestra la misma </w:t>
-      </w:r>
-      <w:proofErr w:type="spellStart"/>
-      <w:r>
-        <w:rPr>
-          <w:sz w:val="24"/>
-        </w:rPr>
-        <w:t>información</w:t>
-      </w:r>
-      <w:proofErr w:type="spellEnd"/>
-      <w:r>
-        <w:rPr>
-          <w:sz w:val="24"/>
-        </w:rPr>
-        <w:t xml:space="preserve"> que un diagrama de </w:t>
-      </w:r>
-      <w:proofErr w:type="gramStart"/>
-      <w:r>
-        <w:rPr>
-          <w:sz w:val="24"/>
-        </w:rPr>
-        <w:t>secuencia</w:t>
-      </w:r>
-      <w:proofErr w:type="gramEnd"/>
-      <w:r>
-        <w:rPr>
-          <w:sz w:val="24"/>
-        </w:rPr>
-        <w:t xml:space="preserve"> pero de forma diferente. En los diagramas de </w:t>
-      </w:r>
-      <w:proofErr w:type="spellStart"/>
-      <w:r>
-        <w:rPr>
-          <w:sz w:val="24"/>
-        </w:rPr>
-        <w:t>colaboración</w:t>
-      </w:r>
-      <w:proofErr w:type="spellEnd"/>
-      <w:r>
-        <w:rPr>
-          <w:sz w:val="24"/>
-        </w:rPr>
-        <w:t xml:space="preserve"> no existe una secuencia temporal en el eje vertical; es decir, la </w:t>
-      </w:r>
-      <w:proofErr w:type="spellStart"/>
-      <w:r>
-        <w:rPr>
-          <w:sz w:val="24"/>
-        </w:rPr>
-        <w:t>colocación</w:t>
-      </w:r>
-      <w:proofErr w:type="spellEnd"/>
-      <w:r>
-        <w:rPr>
-          <w:sz w:val="24"/>
-        </w:rPr>
-        <w:t xml:space="preserve"> de los mensajes en el diagrama no indica </w:t>
-      </w:r>
-      <w:proofErr w:type="spellStart"/>
-      <w:r>
-        <w:rPr>
-          <w:sz w:val="24"/>
-        </w:rPr>
-        <w:t>cuál</w:t>
-      </w:r>
-      <w:proofErr w:type="spellEnd"/>
-      <w:r>
-        <w:rPr>
-          <w:sz w:val="24"/>
-        </w:rPr>
-        <w:t xml:space="preserve"> es el orden en el que se suceden. </w:t>
-      </w:r>
-      <w:proofErr w:type="spellStart"/>
-      <w:r>
-        <w:rPr>
-          <w:sz w:val="24"/>
-        </w:rPr>
-        <w:t>Además</w:t>
-      </w:r>
-      <w:proofErr w:type="spellEnd"/>
-      <w:r>
-        <w:rPr>
-          <w:sz w:val="24"/>
-        </w:rPr>
-        <w:t xml:space="preserve">, la </w:t>
-      </w:r>
-      <w:proofErr w:type="spellStart"/>
-      <w:r>
-        <w:rPr>
-          <w:sz w:val="24"/>
-        </w:rPr>
-        <w:t>colocación</w:t>
-      </w:r>
-      <w:proofErr w:type="spellEnd"/>
-      <w:r>
-        <w:rPr>
-          <w:sz w:val="24"/>
-        </w:rPr>
-        <w:t xml:space="preserve"> de los objetos es </w:t>
-      </w:r>
-      <w:proofErr w:type="spellStart"/>
-      <w:r>
-        <w:rPr>
-          <w:sz w:val="24"/>
-        </w:rPr>
-        <w:t>más</w:t>
-      </w:r>
-      <w:proofErr w:type="spellEnd"/>
-      <w:r>
-        <w:rPr>
-          <w:sz w:val="24"/>
-        </w:rPr>
-        <w:t xml:space="preserve"> flexible y permite mostrar de forma </w:t>
-      </w:r>
-      <w:proofErr w:type="spellStart"/>
-      <w:r>
-        <w:rPr>
-          <w:sz w:val="24"/>
-        </w:rPr>
-        <w:t>más</w:t>
-      </w:r>
-      <w:proofErr w:type="spellEnd"/>
-      <w:r>
-        <w:rPr>
-          <w:sz w:val="24"/>
-        </w:rPr>
-        <w:t xml:space="preserve"> clara </w:t>
-      </w:r>
-      <w:proofErr w:type="spellStart"/>
-      <w:r>
-        <w:rPr>
-          <w:sz w:val="24"/>
-        </w:rPr>
-        <w:t>cuáles</w:t>
-      </w:r>
-      <w:proofErr w:type="spellEnd"/>
-      <w:r>
-        <w:rPr>
-          <w:sz w:val="24"/>
-        </w:rPr>
-        <w:t xml:space="preserve"> son las colaboraciones entre ellos. En estos diagramas la </w:t>
-      </w:r>
-      <w:proofErr w:type="spellStart"/>
-      <w:r>
-        <w:rPr>
-          <w:sz w:val="24"/>
-        </w:rPr>
-        <w:t>comunicación</w:t>
-      </w:r>
-      <w:proofErr w:type="spellEnd"/>
-      <w:r>
-        <w:rPr>
-          <w:sz w:val="24"/>
-        </w:rPr>
-        <w:t xml:space="preserve"> entre objetos se denomina </w:t>
-      </w:r>
-      <w:proofErr w:type="spellStart"/>
-      <w:r>
-        <w:rPr>
-          <w:sz w:val="24"/>
-        </w:rPr>
-        <w:t>vínculo</w:t>
-      </w:r>
-      <w:proofErr w:type="spellEnd"/>
-      <w:r>
-        <w:rPr>
-          <w:sz w:val="24"/>
-        </w:rPr>
-        <w:t xml:space="preserve"> o enlace (</w:t>
-      </w:r>
-      <w:proofErr w:type="gramStart"/>
-      <w:r>
-        <w:rPr>
-          <w:sz w:val="24"/>
-        </w:rPr>
-        <w:t>link</w:t>
-      </w:r>
-      <w:proofErr w:type="gramEnd"/>
-      <w:r>
-        <w:rPr>
-          <w:sz w:val="24"/>
-        </w:rPr>
-        <w:t xml:space="preserve">) y </w:t>
-      </w:r>
-      <w:proofErr w:type="spellStart"/>
-      <w:r>
-        <w:rPr>
-          <w:sz w:val="24"/>
-        </w:rPr>
-        <w:t>estara</w:t>
-      </w:r>
-      <w:proofErr w:type="spellEnd"/>
-      <w:r>
-        <w:rPr>
-          <w:sz w:val="24"/>
-        </w:rPr>
-        <w:t>́ particularizada mediante los mensajes que intercambian.</w:t>
-      </w:r>
-    </w:p>
-    <w:p>
-      <w:r>
-        <w:rPr>
-          <w:noProof/>
-          <w:lang w:eastAsia="es-ES"/>
-        </w:rPr>
-        <w:drawing>
-          <wp:inline distT="0" distB="0" distL="0" distR="0" wp14:anchorId="05B166EF" wp14:editId="01C69081">
-            <wp:extent cx="5400040" cy="2978785"/>
-            <wp:effectExtent l="0" t="0" r="0" b="0"/>
-            <wp:docPr id="5" name="Imagen 5"/>
-            <wp:cNvGraphicFramePr>
-              <a:graphicFrameLocks xmlns:a="http://schemas.openxmlformats.org/drawingml/2006/main" noChangeAspect="1"/>
-            </wp:cNvGraphicFramePr>
-            <a:graphic xmlns:a="http://schemas.openxmlformats.org/drawingml/2006/main">
-              <a:graphicData uri="http://schemas.openxmlformats.org/drawingml/2006/picture">
-                <pic:pic xmlns:pic="http://schemas.openxmlformats.org/drawingml/2006/picture">
-                  <pic:nvPicPr>
-                    <pic:cNvPr id="1" name="123.png"/>
-                    <pic:cNvPicPr/>
-                  </pic:nvPicPr>
-                  <pic:blipFill>
-                    <a:blip r:embed="rId7">
-                      <a:extLst>
-                        <a:ext uri="{28A0092B-C50C-407E-A947-70E740481C1C}">
-                          <a14:useLocalDpi xmlns:a14="http://schemas.microsoft.com/office/drawing/2010/main" val="0"/>
-                        </a:ext>
-                      </a:extLst>
-                    </a:blip>
-                    <a:stretch>
-                      <a:fillRect/>
-                    </a:stretch>
-                  </pic:blipFill>
-                  <pic:spPr>
-                    <a:xfrm>
-                      <a:off x="0" y="0"/>
-                      <a:ext cx="5400040" cy="2978785"/>
-                    </a:xfrm>
-                    <a:prstGeom prst="rect">
-                      <a:avLst/>
-                    </a:prstGeom>
-                  </pic:spPr>
-                </pic:pic>
-              </a:graphicData>
-            </a:graphic>
-          </wp:inline>
-        </w:drawing>
-      </w:r>
-    </w:p>
-    <w:p>
-      <w:pPr>
-        <w:rPr>
-          <w:color w:val="FF0000"/>
-          <w:sz w:val="32"/>
-        </w:rPr>
-      </w:pPr>
-      <w:r>
-        <w:rPr>
-          <w:color w:val="FF0000"/>
-          <w:sz w:val="32"/>
-        </w:rPr>
-        <w:br w:type="page"/>
-      </w:r>
-    </w:p>
-    <w:p>
-      <w:pPr>
-        <w:jc w:val="center"/>
-        <w:rPr>
-          <w:color w:val="FF0000"/>
-          <w:sz w:val="32"/>
-        </w:rPr>
-      </w:pPr>
       <w:bookmarkStart w:id="0" w:name="_GoBack"/>
       <w:bookmarkEnd w:id="0"/>
-      <w:r>
-        <w:rPr>
-          <w:color w:val="FF0000"/>
-          <w:sz w:val="32"/>
-        </w:rPr>
-        <w:lastRenderedPageBreak/>
-        <w:t>Diagrama de Colaboración</w:t>
-      </w:r>
-    </w:p>
-    <w:p>
-      <w:pPr>
-        <w:rPr>
-          <w:sz w:val="24"/>
-        </w:rPr>
-      </w:pPr>
-      <w:r>
-        <w:rPr>
-          <w:sz w:val="24"/>
-        </w:rPr>
-        <w:t xml:space="preserve">El diagrama de componentes proporciona una </w:t>
-      </w:r>
-      <w:proofErr w:type="spellStart"/>
-      <w:r>
-        <w:rPr>
-          <w:sz w:val="24"/>
-        </w:rPr>
-        <w:t>visión</w:t>
-      </w:r>
-      <w:proofErr w:type="spellEnd"/>
-      <w:r>
-        <w:rPr>
-          <w:sz w:val="24"/>
-        </w:rPr>
-        <w:t xml:space="preserve"> </w:t>
-      </w:r>
-      <w:proofErr w:type="spellStart"/>
-      <w:r>
-        <w:rPr>
-          <w:sz w:val="24"/>
-        </w:rPr>
-        <w:t>física</w:t>
-      </w:r>
-      <w:proofErr w:type="spellEnd"/>
-      <w:r>
-        <w:rPr>
-          <w:sz w:val="24"/>
-        </w:rPr>
-        <w:t xml:space="preserve"> de la </w:t>
-      </w:r>
-      <w:proofErr w:type="spellStart"/>
-      <w:r>
-        <w:rPr>
-          <w:sz w:val="24"/>
-        </w:rPr>
-        <w:t>construcción</w:t>
-      </w:r>
-      <w:proofErr w:type="spellEnd"/>
-      <w:r>
-        <w:rPr>
-          <w:sz w:val="24"/>
-        </w:rPr>
-        <w:t xml:space="preserve"> del sistema de </w:t>
-      </w:r>
-      <w:proofErr w:type="spellStart"/>
-      <w:r>
-        <w:rPr>
-          <w:sz w:val="24"/>
-        </w:rPr>
-        <w:t>información</w:t>
-      </w:r>
-      <w:proofErr w:type="spellEnd"/>
-      <w:r>
-        <w:rPr>
-          <w:sz w:val="24"/>
-        </w:rPr>
-        <w:t xml:space="preserve">. Muestra la </w:t>
-      </w:r>
-      <w:proofErr w:type="spellStart"/>
-      <w:r>
-        <w:rPr>
-          <w:sz w:val="24"/>
-        </w:rPr>
-        <w:t>organización</w:t>
-      </w:r>
-      <w:proofErr w:type="spellEnd"/>
-      <w:r>
-        <w:rPr>
-          <w:sz w:val="24"/>
-        </w:rPr>
-        <w:t xml:space="preserve"> de los componentes software, sus interfaces y las dependencias entre ellos.</w:t>
-      </w:r>
-    </w:p>
-    <w:p>
-      <w:pPr>
-        <w:rPr>
-          <w:sz w:val="24"/>
-        </w:rPr>
-      </w:pPr>
-    </w:p>
-    <w:p>
-      <w:pPr>
-        <w:rPr>
-          <w:sz w:val="24"/>
-        </w:rPr>
-      </w:pPr>
-      <w:r>
-        <w:rPr>
-          <w:sz w:val="24"/>
-        </w:rPr>
-        <w:t>Como ya se ha indicado, los elementos de estos diagramas son los componentes software y las dependencias entre ellos.</w:t>
-      </w:r>
-    </w:p>
-    <w:p>
-      <w:pPr>
-        <w:rPr>
-          <w:sz w:val="24"/>
-        </w:rPr>
-      </w:pPr>
-    </w:p>
-    <w:p>
-      <w:pPr>
-        <w:rPr>
-          <w:sz w:val="24"/>
-        </w:rPr>
-      </w:pPr>
-      <w:r>
-        <w:rPr>
-          <w:sz w:val="24"/>
-        </w:rPr>
-        <w:t xml:space="preserve">Un componente es un </w:t>
-      </w:r>
-      <w:proofErr w:type="spellStart"/>
-      <w:r>
-        <w:rPr>
-          <w:sz w:val="24"/>
-        </w:rPr>
-        <w:t>módulo</w:t>
-      </w:r>
-      <w:proofErr w:type="spellEnd"/>
-      <w:r>
-        <w:rPr>
-          <w:sz w:val="24"/>
-        </w:rPr>
-        <w:t xml:space="preserve"> de software que puede ser </w:t>
-      </w:r>
-      <w:proofErr w:type="spellStart"/>
-      <w:r>
-        <w:rPr>
-          <w:sz w:val="24"/>
-        </w:rPr>
-        <w:t>código</w:t>
-      </w:r>
-      <w:proofErr w:type="spellEnd"/>
-      <w:r>
-        <w:rPr>
-          <w:sz w:val="24"/>
-        </w:rPr>
-        <w:t xml:space="preserve"> fuente, </w:t>
-      </w:r>
-      <w:proofErr w:type="spellStart"/>
-      <w:r>
-        <w:rPr>
-          <w:sz w:val="24"/>
-        </w:rPr>
-        <w:t>código</w:t>
-      </w:r>
-      <w:proofErr w:type="spellEnd"/>
-      <w:r>
-        <w:rPr>
-          <w:sz w:val="24"/>
-        </w:rPr>
-        <w:t xml:space="preserve"> binario, un ejecutable, o una </w:t>
-      </w:r>
-      <w:proofErr w:type="spellStart"/>
-      <w:r>
-        <w:rPr>
-          <w:sz w:val="24"/>
-        </w:rPr>
-        <w:t>librería</w:t>
-      </w:r>
-      <w:proofErr w:type="spellEnd"/>
-      <w:r>
-        <w:rPr>
-          <w:sz w:val="24"/>
-        </w:rPr>
-        <w:t xml:space="preserve"> con una interfaz definida. Una interfaz establece las operaciones externas de un componente, las cuales determinan una parte del comportamiento </w:t>
-      </w:r>
-      <w:proofErr w:type="gramStart"/>
-      <w:r>
-        <w:rPr>
-          <w:sz w:val="24"/>
-        </w:rPr>
-        <w:t>del mismo</w:t>
-      </w:r>
-      <w:proofErr w:type="gramEnd"/>
-      <w:r>
-        <w:rPr>
-          <w:sz w:val="24"/>
-        </w:rPr>
-        <w:t xml:space="preserve">. </w:t>
-      </w:r>
-      <w:proofErr w:type="spellStart"/>
-      <w:r>
-        <w:rPr>
-          <w:sz w:val="24"/>
-        </w:rPr>
-        <w:t>Además</w:t>
-      </w:r>
-      <w:proofErr w:type="spellEnd"/>
-      <w:r>
-        <w:rPr>
-          <w:sz w:val="24"/>
-        </w:rPr>
-        <w:t xml:space="preserve"> se representan las dependencias entre componentes o entre un componente y la interfaz de otro, es decir uno de ellos usa los servicios o facilidades del otro.</w:t>
-      </w:r>
-    </w:p>
-    <w:p>
-      <w:pPr>
-        <w:rPr>
-          <w:sz w:val="24"/>
-        </w:rPr>
-      </w:pPr>
-    </w:p>
-    <w:p>
-      <w:pPr>
-        <w:rPr>
-          <w:sz w:val="24"/>
-        </w:rPr>
-      </w:pPr>
-      <w:r>
-        <w:rPr>
-          <w:sz w:val="24"/>
-        </w:rPr>
-        <w:t xml:space="preserve">Estos diagramas pueden incluir paquetes que permiten organizar la </w:t>
-      </w:r>
-      <w:proofErr w:type="spellStart"/>
-      <w:r>
-        <w:rPr>
-          <w:sz w:val="24"/>
-        </w:rPr>
-        <w:t>construcción</w:t>
-      </w:r>
-      <w:proofErr w:type="spellEnd"/>
-      <w:r>
-        <w:rPr>
-          <w:sz w:val="24"/>
-        </w:rPr>
-        <w:t xml:space="preserve"> del sistema de </w:t>
-      </w:r>
-      <w:proofErr w:type="spellStart"/>
-      <w:r>
-        <w:rPr>
-          <w:sz w:val="24"/>
-        </w:rPr>
-        <w:t>información</w:t>
-      </w:r>
-      <w:proofErr w:type="spellEnd"/>
-      <w:r>
-        <w:rPr>
-          <w:sz w:val="24"/>
-        </w:rPr>
-        <w:t xml:space="preserve"> en subsistemas y que recogen aspectos </w:t>
-      </w:r>
-      <w:proofErr w:type="spellStart"/>
-      <w:r>
-        <w:rPr>
-          <w:sz w:val="24"/>
-        </w:rPr>
-        <w:t>prácticos</w:t>
-      </w:r>
-      <w:proofErr w:type="spellEnd"/>
-      <w:r>
-        <w:rPr>
-          <w:sz w:val="24"/>
-        </w:rPr>
-        <w:t xml:space="preserve"> relacionados con la secuencia de </w:t>
-      </w:r>
-      <w:proofErr w:type="spellStart"/>
-      <w:r>
-        <w:rPr>
-          <w:sz w:val="24"/>
-        </w:rPr>
-        <w:t>compilación</w:t>
-      </w:r>
-      <w:proofErr w:type="spellEnd"/>
-      <w:r>
-        <w:rPr>
-          <w:sz w:val="24"/>
-        </w:rPr>
-        <w:t xml:space="preserve"> entre componentes, la </w:t>
-      </w:r>
-      <w:proofErr w:type="spellStart"/>
-      <w:r>
-        <w:rPr>
-          <w:sz w:val="24"/>
-        </w:rPr>
-        <w:t>agrupación</w:t>
-      </w:r>
-      <w:proofErr w:type="spellEnd"/>
-      <w:r>
-        <w:rPr>
-          <w:sz w:val="24"/>
-        </w:rPr>
-        <w:t xml:space="preserve"> de elementos en </w:t>
-      </w:r>
-      <w:proofErr w:type="spellStart"/>
-      <w:r>
-        <w:rPr>
-          <w:sz w:val="24"/>
-        </w:rPr>
-        <w:t>librerías</w:t>
-      </w:r>
-      <w:proofErr w:type="spellEnd"/>
-      <w:r>
-        <w:rPr>
-          <w:sz w:val="24"/>
-        </w:rPr>
-        <w:t>, etc.</w:t>
-      </w:r>
-    </w:p>
-    <w:p>
-      <w:r>
-        <w:rPr>
-          <w:noProof/>
-          <w:lang w:eastAsia="es-ES"/>
-        </w:rPr>
-        <w:drawing>
-          <wp:inline distT="0" distB="0" distL="0" distR="0" wp14:anchorId="39A268C0" wp14:editId="269956F6">
-            <wp:extent cx="5400040" cy="3768725"/>
-            <wp:effectExtent l="0" t="0" r="0" b="3175"/>
-            <wp:docPr id="6" name="Imagen 6"/>
-            <wp:cNvGraphicFramePr>
-              <a:graphicFrameLocks xmlns:a="http://schemas.openxmlformats.org/drawingml/2006/main" noChangeAspect="1"/>
-            </wp:cNvGraphicFramePr>
-            <a:graphic xmlns:a="http://schemas.openxmlformats.org/drawingml/2006/main">
-              <a:graphicData uri="http://schemas.openxmlformats.org/drawingml/2006/picture">
-                <pic:pic xmlns:pic="http://schemas.openxmlformats.org/drawingml/2006/picture">
-                  <pic:nvPicPr>
-                    <pic:cNvPr id="2" name="124.png"/>
-                    <pic:cNvPicPr/>
-                  </pic:nvPicPr>
-                  <pic:blipFill>
-                    <a:blip r:embed="rId8">
-                      <a:extLst>
-                        <a:ext uri="{28A0092B-C50C-407E-A947-70E740481C1C}">
-                          <a14:useLocalDpi xmlns:a14="http://schemas.microsoft.com/office/drawing/2010/main" val="0"/>
-                        </a:ext>
-                      </a:extLst>
-                    </a:blip>
-                    <a:stretch>
-                      <a:fillRect/>
-                    </a:stretch>
-                  </pic:blipFill>
-                  <pic:spPr>
-                    <a:xfrm>
-                      <a:off x="0" y="0"/>
-                      <a:ext cx="5400040" cy="3768725"/>
-                    </a:xfrm>
-                    <a:prstGeom prst="rect">
-                      <a:avLst/>
-                    </a:prstGeom>
-                  </pic:spPr>
-                </pic:pic>
-              </a:graphicData>
-            </a:graphic>
-          </wp:inline>
-        </w:drawing>
-      </w:r>
-    </w:p>
-    <w:p/>
+    </w:p>
     <w:sectPr>
       <w:pgSz w:w="11906" w:h="16838"/>
       <w:pgMar w:top="1417" w:right="1701" w:bottom="1417" w:left="1701" w:header="708" w:footer="708" w:gutter="0"/>

</xml_diff>